<commit_message>
updating kickoff doc for partners
</commit_message>
<xml_diff>
--- a/docs/Guest Authentication Through Our Partners.docx
+++ b/docs/Guest Authentication Through Our Partners.docx
@@ -119,7 +119,18 @@
         <w:t>Please f</w:t>
       </w:r>
       <w:r>
-        <w:t xml:space="preserve">orward the sample OIDC or SAML metadata </w:t>
+        <w:t xml:space="preserve">orward the sample OIDC or </w:t>
+      </w:r>
+      <w:hyperlink r:id="rId7" w:history="1">
+        <w:r>
+          <w:rPr>
+            <w:rStyle w:val="Hyperlink"/>
+          </w:rPr>
+          <w:t>SAML</w:t>
+        </w:r>
+      </w:hyperlink>
+      <w:r>
+        <w:t xml:space="preserve"> metadata </w:t>
       </w:r>
       <w:r>
         <w:t>from the below sections</w:t>
@@ -167,7 +178,16 @@
         </w:numPr>
       </w:pPr>
       <w:r>
-        <w:t>Create the Partner application in our Identity Provider</w:t>
+        <w:t xml:space="preserve">Create the Partner application in our Identity </w:t>
+      </w:r>
+      <w:r>
+        <w:t>p</w:t>
+      </w:r>
+      <w:r>
+        <w:t>rovider</w:t>
+      </w:r>
+      <w:r>
+        <w:t xml:space="preserve"> (Auth0)</w:t>
       </w:r>
     </w:p>
     <w:p>
@@ -179,25 +199,32 @@
         </w:numPr>
       </w:pPr>
       <w:r>
-        <w:t>Email client cre</w:t>
-      </w:r>
-      <w:r>
-        <w:t>dentials (id &amp; secret)</w:t>
-      </w:r>
-      <w:r>
-        <w:t xml:space="preserve"> to Partner so that they can test their integration(s) against our TEST environment</w:t>
-      </w:r>
-    </w:p>
-    <w:p>
-      <w:pPr>
-        <w:pStyle w:val="ListParagraph"/>
-        <w:numPr>
-          <w:ilvl w:val="2"/>
-          <w:numId w:val="5"/>
-        </w:numPr>
-      </w:pPr>
-      <w:r>
-        <w:t>Configure Partner redirect URLs for SAML or OIDC integrations in our Identity platform</w:t>
+        <w:t>Configure Partner</w:t>
+      </w:r>
+      <w:r>
+        <w:t xml:space="preserve">’s SAML ACS </w:t>
+      </w:r>
+      <w:proofErr w:type="spellStart"/>
+      <w:r>
+        <w:t>url</w:t>
+      </w:r>
+      <w:proofErr w:type="spellEnd"/>
+      <w:r>
+        <w:t xml:space="preserve"> (or </w:t>
+      </w:r>
+      <w:r>
+        <w:t>OIDC</w:t>
+      </w:r>
+      <w:r>
+        <w:t xml:space="preserve"> redirect </w:t>
+      </w:r>
+      <w:proofErr w:type="spellStart"/>
+      <w:r>
+        <w:t>url</w:t>
+      </w:r>
+      <w:proofErr w:type="spellEnd"/>
+      <w:r>
+        <w:t>)</w:t>
       </w:r>
     </w:p>
     <w:p>
@@ -209,13 +236,51 @@
         </w:numPr>
       </w:pPr>
       <w:r>
+        <w:t xml:space="preserve">Send Alaska’s SSO login </w:t>
+      </w:r>
+      <w:proofErr w:type="spellStart"/>
+      <w:r>
+        <w:t>url</w:t>
+      </w:r>
+      <w:proofErr w:type="spellEnd"/>
+      <w:r>
+        <w:t xml:space="preserve"> with client id to Partner so that they can</w:t>
+      </w:r>
+      <w:r>
+        <w:t xml:space="preserve"> begin</w:t>
+      </w:r>
+      <w:r>
+        <w:t xml:space="preserve"> </w:t>
+      </w:r>
+      <w:r>
+        <w:t xml:space="preserve">integration testing </w:t>
+      </w:r>
+      <w:r>
+        <w:t>against our TEST environment</w:t>
+      </w:r>
+    </w:p>
+    <w:p>
+      <w:pPr>
+        <w:pStyle w:val="ListParagraph"/>
+        <w:numPr>
+          <w:ilvl w:val="1"/>
+          <w:numId w:val="5"/>
+        </w:numPr>
+      </w:pPr>
+      <w:r>
         <w:t xml:space="preserve">Additional work may be needed to migrate </w:t>
       </w:r>
       <w:r>
         <w:t xml:space="preserve">SSO </w:t>
       </w:r>
       <w:r>
-        <w:t>business logic which is tightly coupled with Ping to return the Guest’s Identity data points</w:t>
+        <w:t xml:space="preserve">business logic which is tightly coupled with Ping to return </w:t>
+      </w:r>
+      <w:r>
+        <w:t>additional</w:t>
+      </w:r>
+      <w:r>
+        <w:t xml:space="preserve"> Guest’s Identity data points</w:t>
       </w:r>
     </w:p>
     <w:p/>
@@ -362,149 +427,125 @@
       <w:r>
         <w:br/>
       </w:r>
-      <w:hyperlink r:id="rId7" w:history="1">
-        <w:r>
-          <w:rPr>
-            <w:rStyle w:val="Hyperlink"/>
-          </w:rPr>
-          <w:t>https://alaska-poc.cic-demo-platform.auth0app.com/.w</w:t>
-        </w:r>
-        <w:r>
-          <w:rPr>
-            <w:rStyle w:val="Hyperlink"/>
-          </w:rPr>
-          <w:t>e</w:t>
-        </w:r>
-        <w:r>
-          <w:rPr>
-            <w:rStyle w:val="Hyperlink"/>
-          </w:rPr>
-          <w:t>ll-known/openid-configuration</w:t>
-        </w:r>
-      </w:hyperlink>
-    </w:p>
-    <w:p>
-      <w:r>
-        <w:t>If you have an existing OAuth2 implementation,</w:t>
-      </w:r>
-      <w:r>
-        <w:t xml:space="preserve"> </w:t>
-      </w:r>
-      <w:r>
-        <w:t>the values above will replace any existing configuration values.</w:t>
-      </w:r>
-      <w:r>
-        <w:t xml:space="preserve"> </w:t>
-      </w:r>
-      <w:r>
-        <w:t>C</w:t>
-      </w:r>
-      <w:r>
-        <w:t>ode change</w:t>
-      </w:r>
-      <w:r>
-        <w:t>s</w:t>
-      </w:r>
-      <w:r>
-        <w:t xml:space="preserve"> </w:t>
-      </w:r>
-      <w:r>
-        <w:t>will not</w:t>
-      </w:r>
-      <w:r>
-        <w:t xml:space="preserve"> be needed unless you have </w:t>
-      </w:r>
-      <w:r>
-        <w:t>hard-coded the above configuration values</w:t>
-      </w:r>
-      <w:r>
-        <w:t xml:space="preserve">. </w:t>
-      </w:r>
-    </w:p>
-    <w:p>
-      <w:pPr>
-        <w:pStyle w:val="Heading4"/>
-      </w:pPr>
-      <w:r>
-        <w:t>Claims</w:t>
-      </w:r>
-    </w:p>
-    <w:p>
-      <w:r>
-        <w:t xml:space="preserve">OAuth2 will return a JWT token with claims. </w:t>
-      </w:r>
-    </w:p>
-    <w:p>
-      <w:r>
-        <w:t xml:space="preserve">If there are custom claims that were provided by </w:t>
-      </w:r>
-      <w:r>
-        <w:t>PingFederate</w:t>
-      </w:r>
-      <w:r>
-        <w:t xml:space="preserve">, please </w:t>
-      </w:r>
-      <w:r>
-        <w:t xml:space="preserve">work with </w:t>
-      </w:r>
-      <w:r>
-        <w:t>Alaska Airlines</w:t>
-      </w:r>
-      <w:r>
-        <w:t xml:space="preserve"> to validate that you are receiving the expected claims.</w:t>
-      </w:r>
-    </w:p>
-    <w:p>
-      <w:pPr>
-        <w:pStyle w:val="Heading3"/>
-      </w:pPr>
-    </w:p>
-    <w:p>
-      <w:pPr>
-        <w:pStyle w:val="Heading3"/>
-      </w:pPr>
-      <w:r>
-        <w:t>SAML</w:t>
-      </w:r>
-    </w:p>
-    <w:p>
-      <w:r>
-        <w:t>SAML (Security Assertion Markup Language) is primarily designed for authentication, identity federation, and single sign-on (SSO).</w:t>
-      </w:r>
-    </w:p>
-    <w:p>
-      <w:pPr>
-        <w:pStyle w:val="Heading4"/>
-      </w:pPr>
-      <w:r>
-        <w:t>Configuration</w:t>
-      </w:r>
-    </w:p>
-    <w:p>
-      <w:r>
-        <w:t>SAML Metadata URL:</w:t>
-      </w:r>
-      <w:r>
-        <w:br/>
-      </w:r>
       <w:hyperlink r:id="rId8" w:history="1">
         <w:r>
           <w:rPr>
             <w:rStyle w:val="Hyperlink"/>
           </w:rPr>
-          <w:t>https://alaska-p</w:t>
+          <w:t>https://alaska-poc.cic-demo-platform.auth0app.com/.well-known/openid-configuration</w:t>
         </w:r>
+      </w:hyperlink>
+    </w:p>
+    <w:p>
+      <w:r>
+        <w:t>If you have an existing OAuth2 implementation,</w:t>
+      </w:r>
+      <w:r>
+        <w:t xml:space="preserve"> </w:t>
+      </w:r>
+      <w:r>
+        <w:t>the values above will replace any existing configuration values.</w:t>
+      </w:r>
+      <w:r>
+        <w:t xml:space="preserve"> </w:t>
+      </w:r>
+      <w:r>
+        <w:t>C</w:t>
+      </w:r>
+      <w:r>
+        <w:t>ode change</w:t>
+      </w:r>
+      <w:r>
+        <w:t>s</w:t>
+      </w:r>
+      <w:r>
+        <w:t xml:space="preserve"> </w:t>
+      </w:r>
+      <w:r>
+        <w:t>will not</w:t>
+      </w:r>
+      <w:r>
+        <w:t xml:space="preserve"> be needed unless you have </w:t>
+      </w:r>
+      <w:r>
+        <w:t>hard-coded the above configuration values</w:t>
+      </w:r>
+      <w:r>
+        <w:t xml:space="preserve">. </w:t>
+      </w:r>
+    </w:p>
+    <w:p>
+      <w:pPr>
+        <w:pStyle w:val="Heading4"/>
+      </w:pPr>
+      <w:r>
+        <w:t>Claims</w:t>
+      </w:r>
+    </w:p>
+    <w:p>
+      <w:r>
+        <w:t xml:space="preserve">OAuth2 will return a JWT token with claims. </w:t>
+      </w:r>
+    </w:p>
+    <w:p>
+      <w:r>
+        <w:t xml:space="preserve">If there are custom claims that were provided by </w:t>
+      </w:r>
+      <w:r>
+        <w:t>PingFederate</w:t>
+      </w:r>
+      <w:r>
+        <w:t xml:space="preserve">, please </w:t>
+      </w:r>
+      <w:r>
+        <w:t xml:space="preserve">work with </w:t>
+      </w:r>
+      <w:r>
+        <w:t>Alaska Airlines</w:t>
+      </w:r>
+      <w:r>
+        <w:t xml:space="preserve"> to validate that you are receiving the expected claims.</w:t>
+      </w:r>
+    </w:p>
+    <w:p>
+      <w:pPr>
+        <w:pStyle w:val="Heading3"/>
+      </w:pPr>
+    </w:p>
+    <w:p>
+      <w:pPr>
+        <w:pStyle w:val="Heading3"/>
+      </w:pPr>
+      <w:r>
+        <w:t>SAML</w:t>
+      </w:r>
+    </w:p>
+    <w:p>
+      <w:r>
+        <w:t>SAML (Security Assertion Markup Language) is primarily designed for authentication, identity federation, and single sign-on (SSO).</w:t>
+      </w:r>
+    </w:p>
+    <w:p>
+      <w:pPr>
+        <w:pStyle w:val="Heading4"/>
+      </w:pPr>
+      <w:r>
+        <w:t>Configuration</w:t>
+      </w:r>
+    </w:p>
+    <w:p>
+      <w:r>
+        <w:t>SAML Metadata URL:</w:t>
+      </w:r>
+      <w:r>
+        <w:br/>
+      </w:r>
+      <w:hyperlink r:id="rId9" w:history="1">
         <w:r>
           <w:rPr>
             <w:rStyle w:val="Hyperlink"/>
           </w:rPr>
-          <w:t>o</w:t>
-        </w:r>
-        <w:r>
-          <w:rPr>
-            <w:rStyle w:val="Hyperlink"/>
-          </w:rPr>
-          <w:t>c.cic-demo-platform.auth0app.com/samlp/metadata/DPHf8btcMeuYWFVSWnZIh0Q41gryQmQG</w:t>
+          <w:t>https://alaska-poc.cic-demo-platform.auth0app.com/samlp/metadata/DPHf8btcMeuYWFVSWnZIh0Q41gryQmQG</w:t>
         </w:r>
       </w:hyperlink>
     </w:p>
@@ -559,7 +600,7 @@
       <w:r>
         <w:br/>
       </w:r>
-      <w:hyperlink r:id="rId9" w:history="1">
+      <w:hyperlink r:id="rId10" w:history="1">
         <w:r>
           <w:rPr>
             <w:rStyle w:val="Hyperlink"/>
@@ -627,10 +668,12 @@
     </w:p>
     <w:p>
       <w:r>
-        <w:t>9/2</w:t>
-      </w:r>
-      <w:r>
-        <w:t>7</w:t>
+        <w:t>9/27/24 – Auth0 provisions TEST environment for AS</w:t>
+      </w:r>
+    </w:p>
+    <w:p>
+      <w:r>
+        <w:t>10/7</w:t>
       </w:r>
       <w:r>
         <w:t xml:space="preserve">/24 </w:t>
@@ -645,7 +688,21 @@
         <w:t>Alaska Airlines</w:t>
       </w:r>
       <w:r>
-        <w:t xml:space="preserve"> creates applications in TEST environment for each Partner and provides client id</w:t>
+        <w:t xml:space="preserve"> creates applications in TEST environment for each Partner and provides </w:t>
+      </w:r>
+      <w:r>
+        <w:t xml:space="preserve">SSO login </w:t>
+      </w:r>
+      <w:proofErr w:type="spellStart"/>
+      <w:r>
+        <w:t>uri</w:t>
+      </w:r>
+      <w:proofErr w:type="spellEnd"/>
+      <w:r>
+        <w:t xml:space="preserve"> with </w:t>
+      </w:r>
+      <w:r>
+        <w:t>client id</w:t>
       </w:r>
       <w:r>
         <w:t xml:space="preserve"> to</w:t>
@@ -656,7 +713,10 @@
     </w:p>
     <w:p>
       <w:r>
-        <w:t>10/4</w:t>
+        <w:t>10/</w:t>
+      </w:r>
+      <w:r>
+        <w:t>11</w:t>
       </w:r>
       <w:r>
         <w:t xml:space="preserve">/24 – Partner communicates with Neha on ETA for when they will be able to update TEST configuration from PingFederate to </w:t>
@@ -669,6 +729,23 @@
       </w:r>
     </w:p>
     <w:p>
+      <w:pPr>
+        <w:rPr>
+          <w:b/>
+          <w:bCs/>
+          <w:color w:val="FF0000"/>
+        </w:rPr>
+      </w:pPr>
+      <w:r>
+        <w:rPr>
+          <w:b/>
+          <w:bCs/>
+          <w:color w:val="FF0000"/>
+        </w:rPr>
+        <w:t>TBD QA environment</w:t>
+      </w:r>
+    </w:p>
+    <w:p>
       <w:r>
         <w:t>10/1</w:t>
       </w:r>
@@ -682,7 +759,18 @@
         <w:t>Alaska Airlines</w:t>
       </w:r>
       <w:r>
-        <w:t xml:space="preserve"> creates applications in PROD environment for each Partner and provides client id to Partner</w:t>
+        <w:t xml:space="preserve"> creates applications in PROD environment for each Partner and </w:t>
+      </w:r>
+      <w:r>
+        <w:t xml:space="preserve">provides SSO login </w:t>
+      </w:r>
+      <w:proofErr w:type="spellStart"/>
+      <w:r>
+        <w:t>uri</w:t>
+      </w:r>
+      <w:proofErr w:type="spellEnd"/>
+      <w:r>
+        <w:t xml:space="preserve"> with client id to Partner</w:t>
       </w:r>
     </w:p>
     <w:p>
@@ -728,6 +816,7 @@
         <w:pStyle w:val="Heading2"/>
       </w:pPr>
       <w:r>
+        <w:lastRenderedPageBreak/>
         <w:t>Integration Support</w:t>
       </w:r>
     </w:p>
@@ -741,7 +830,7 @@
       <w:r>
         <w:br/>
       </w:r>
-      <w:hyperlink r:id="rId10" w:history="1">
+      <w:hyperlink r:id="rId11" w:history="1">
         <w:r>
           <w:rPr>
             <w:rStyle w:val="Hyperlink"/>
@@ -752,7 +841,7 @@
     </w:p>
     <w:p/>
     <w:sectPr>
-      <w:headerReference w:type="default" r:id="rId11"/>
+      <w:headerReference w:type="default" r:id="rId12"/>
       <w:pgSz w:w="12240" w:h="15840"/>
       <w:pgMar w:top="1440" w:right="1440" w:bottom="1440" w:left="1440" w:header="720" w:footer="720" w:gutter="0"/>
       <w:cols w:space="720"/>
@@ -2093,7 +2182,7 @@
   <w:style w:type="paragraph" w:default="1" w:styleId="Normal">
     <w:name w:val="Normal"/>
     <w:qFormat/>
-    <w:rsid w:val="00941BEE"/>
+    <w:rsid w:val="00DB6FE8"/>
   </w:style>
   <w:style w:type="paragraph" w:styleId="Heading1">
     <w:name w:val="heading 1"/>

</xml_diff>

<commit_message>
update timeline for partner integration
</commit_message>
<xml_diff>
--- a/docs/Guest Authentication Through Our Partners.docx
+++ b/docs/Guest Authentication Through Our Partners.docx
@@ -12,10 +12,10 @@
     </w:p>
     <w:p>
       <w:r>
-        <w:t>Last Updated:  9/1</w:t>
-      </w:r>
-      <w:r>
-        <w:t>3</w:t>
+        <w:t>Last Updated:  9/</w:t>
+      </w:r>
+      <w:r>
+        <w:t>25</w:t>
       </w:r>
       <w:r>
         <w:t>/24</w:t>
@@ -126,7 +126,19 @@
           <w:rPr>
             <w:rStyle w:val="Hyperlink"/>
           </w:rPr>
-          <w:t>SAML</w:t>
+          <w:t>SA</w:t>
+        </w:r>
+        <w:r>
+          <w:rPr>
+            <w:rStyle w:val="Hyperlink"/>
+          </w:rPr>
+          <w:t>M</w:t>
+        </w:r>
+        <w:r>
+          <w:rPr>
+            <w:rStyle w:val="Hyperlink"/>
+          </w:rPr>
+          <w:t>L</w:t>
         </w:r>
       </w:hyperlink>
       <w:r>
@@ -570,6 +582,11 @@
     </w:p>
     <w:p>
       <w:r>
+        <w:t>Confirm whether SAML response needs to be encrypted via Partner public key / certificate.</w:t>
+      </w:r>
+    </w:p>
+    <w:p>
+      <w:r>
         <w:t xml:space="preserve">If there are custom claims that were provided by PingFederate, please work with </w:t>
       </w:r>
       <w:r>
@@ -605,7 +622,19 @@
           <w:rPr>
             <w:rStyle w:val="Hyperlink"/>
           </w:rPr>
-          <w:t>https://github.com/Alaska-ECommerce/Partner-Sample-Identity-App</w:t>
+          <w:t>https://github.com/Alaska-ECo</w:t>
+        </w:r>
+        <w:r>
+          <w:rPr>
+            <w:rStyle w:val="Hyperlink"/>
+          </w:rPr>
+          <w:t>m</w:t>
+        </w:r>
+        <w:r>
+          <w:rPr>
+            <w:rStyle w:val="Hyperlink"/>
+          </w:rPr>
+          <w:t>merce/Partner-Sample-Identity-App</w:t>
         </w:r>
       </w:hyperlink>
     </w:p>
@@ -726,6 +755,38 @@
       </w:r>
       <w:r>
         <w:t xml:space="preserve"> Identity and to begin end to end integration testing in their TEST environment</w:t>
+      </w:r>
+    </w:p>
+    <w:p>
+      <w:pPr>
+        <w:pStyle w:val="ListParagraph"/>
+        <w:numPr>
+          <w:ilvl w:val="0"/>
+          <w:numId w:val="8"/>
+        </w:numPr>
+      </w:pPr>
+      <w:r>
+        <w:t xml:space="preserve">Partner updates SSO login </w:t>
+      </w:r>
+      <w:proofErr w:type="spellStart"/>
+      <w:r>
+        <w:t>url</w:t>
+      </w:r>
+      <w:proofErr w:type="spellEnd"/>
+      <w:r>
+        <w:t xml:space="preserve"> with Client Id</w:t>
+      </w:r>
+    </w:p>
+    <w:p>
+      <w:pPr>
+        <w:pStyle w:val="ListParagraph"/>
+        <w:numPr>
+          <w:ilvl w:val="0"/>
+          <w:numId w:val="8"/>
+        </w:numPr>
+      </w:pPr>
+      <w:r>
+        <w:t>Partner validates SAML response</w:t>
       </w:r>
     </w:p>
     <w:p>
@@ -790,12 +851,18 @@
         <w:t xml:space="preserve"> Identity and to begin end to end integration testing in their PROD environment</w:t>
       </w:r>
     </w:p>
+    <w:p>
+      <w:r>
+        <w:t>Mid-November – Partner GO LIVE with “end to end” integration / migration from Ping to Auth0 against PROD environment</w:t>
+      </w:r>
+    </w:p>
     <w:p/>
     <w:p>
       <w:pPr>
         <w:pStyle w:val="Heading2"/>
       </w:pPr>
       <w:r>
+        <w:lastRenderedPageBreak/>
         <w:t>Risks</w:t>
       </w:r>
     </w:p>
@@ -816,7 +883,6 @@
         <w:pStyle w:val="Heading2"/>
       </w:pPr>
       <w:r>
-        <w:lastRenderedPageBreak/>
         <w:t>Integration Support</w:t>
       </w:r>
     </w:p>
@@ -1295,6 +1361,119 @@
     </w:lvl>
   </w:abstractNum>
   <w:abstractNum w:abstractNumId="3" w15:restartNumberingAfterBreak="0">
+    <w:nsid w:val="296B19B2"/>
+    <w:multiLevelType w:val="hybridMultilevel"/>
+    <w:tmpl w:val="F45C3276"/>
+    <w:lvl w:ilvl="0" w:tplc="04090001">
+      <w:start w:val="1"/>
+      <w:numFmt w:val="bullet"/>
+      <w:lvlText w:val=""/>
+      <w:lvlJc w:val="left"/>
+      <w:pPr>
+        <w:ind w:left="720" w:hanging="360"/>
+      </w:pPr>
+      <w:rPr>
+        <w:rFonts w:ascii="Symbol" w:hAnsi="Symbol" w:hint="default"/>
+      </w:rPr>
+    </w:lvl>
+    <w:lvl w:ilvl="1" w:tplc="04090003" w:tentative="1">
+      <w:start w:val="1"/>
+      <w:numFmt w:val="bullet"/>
+      <w:lvlText w:val="o"/>
+      <w:lvlJc w:val="left"/>
+      <w:pPr>
+        <w:ind w:left="1440" w:hanging="360"/>
+      </w:pPr>
+      <w:rPr>
+        <w:rFonts w:ascii="Courier New" w:hAnsi="Courier New" w:cs="Courier New" w:hint="default"/>
+      </w:rPr>
+    </w:lvl>
+    <w:lvl w:ilvl="2" w:tplc="04090005" w:tentative="1">
+      <w:start w:val="1"/>
+      <w:numFmt w:val="bullet"/>
+      <w:lvlText w:val=""/>
+      <w:lvlJc w:val="left"/>
+      <w:pPr>
+        <w:ind w:left="2160" w:hanging="360"/>
+      </w:pPr>
+      <w:rPr>
+        <w:rFonts w:ascii="Wingdings" w:hAnsi="Wingdings" w:hint="default"/>
+      </w:rPr>
+    </w:lvl>
+    <w:lvl w:ilvl="3" w:tplc="04090001" w:tentative="1">
+      <w:start w:val="1"/>
+      <w:numFmt w:val="bullet"/>
+      <w:lvlText w:val=""/>
+      <w:lvlJc w:val="left"/>
+      <w:pPr>
+        <w:ind w:left="2880" w:hanging="360"/>
+      </w:pPr>
+      <w:rPr>
+        <w:rFonts w:ascii="Symbol" w:hAnsi="Symbol" w:hint="default"/>
+      </w:rPr>
+    </w:lvl>
+    <w:lvl w:ilvl="4" w:tplc="04090003" w:tentative="1">
+      <w:start w:val="1"/>
+      <w:numFmt w:val="bullet"/>
+      <w:lvlText w:val="o"/>
+      <w:lvlJc w:val="left"/>
+      <w:pPr>
+        <w:ind w:left="3600" w:hanging="360"/>
+      </w:pPr>
+      <w:rPr>
+        <w:rFonts w:ascii="Courier New" w:hAnsi="Courier New" w:cs="Courier New" w:hint="default"/>
+      </w:rPr>
+    </w:lvl>
+    <w:lvl w:ilvl="5" w:tplc="04090005" w:tentative="1">
+      <w:start w:val="1"/>
+      <w:numFmt w:val="bullet"/>
+      <w:lvlText w:val=""/>
+      <w:lvlJc w:val="left"/>
+      <w:pPr>
+        <w:ind w:left="4320" w:hanging="360"/>
+      </w:pPr>
+      <w:rPr>
+        <w:rFonts w:ascii="Wingdings" w:hAnsi="Wingdings" w:hint="default"/>
+      </w:rPr>
+    </w:lvl>
+    <w:lvl w:ilvl="6" w:tplc="04090001" w:tentative="1">
+      <w:start w:val="1"/>
+      <w:numFmt w:val="bullet"/>
+      <w:lvlText w:val=""/>
+      <w:lvlJc w:val="left"/>
+      <w:pPr>
+        <w:ind w:left="5040" w:hanging="360"/>
+      </w:pPr>
+      <w:rPr>
+        <w:rFonts w:ascii="Symbol" w:hAnsi="Symbol" w:hint="default"/>
+      </w:rPr>
+    </w:lvl>
+    <w:lvl w:ilvl="7" w:tplc="04090003" w:tentative="1">
+      <w:start w:val="1"/>
+      <w:numFmt w:val="bullet"/>
+      <w:lvlText w:val="o"/>
+      <w:lvlJc w:val="left"/>
+      <w:pPr>
+        <w:ind w:left="5760" w:hanging="360"/>
+      </w:pPr>
+      <w:rPr>
+        <w:rFonts w:ascii="Courier New" w:hAnsi="Courier New" w:cs="Courier New" w:hint="default"/>
+      </w:rPr>
+    </w:lvl>
+    <w:lvl w:ilvl="8" w:tplc="04090005" w:tentative="1">
+      <w:start w:val="1"/>
+      <w:numFmt w:val="bullet"/>
+      <w:lvlText w:val=""/>
+      <w:lvlJc w:val="left"/>
+      <w:pPr>
+        <w:ind w:left="6480" w:hanging="360"/>
+      </w:pPr>
+      <w:rPr>
+        <w:rFonts w:ascii="Wingdings" w:hAnsi="Wingdings" w:hint="default"/>
+      </w:rPr>
+    </w:lvl>
+  </w:abstractNum>
+  <w:abstractNum w:abstractNumId="4" w15:restartNumberingAfterBreak="0">
     <w:nsid w:val="3BEF6FB0"/>
     <w:multiLevelType w:val="multilevel"/>
     <w:tmpl w:val="F16A15D4"/>
@@ -1443,7 +1622,7 @@
       </w:rPr>
     </w:lvl>
   </w:abstractNum>
-  <w:abstractNum w:abstractNumId="4" w15:restartNumberingAfterBreak="0">
+  <w:abstractNum w:abstractNumId="5" w15:restartNumberingAfterBreak="0">
     <w:nsid w:val="3CCF0CDC"/>
     <w:multiLevelType w:val="hybridMultilevel"/>
     <w:tmpl w:val="3C587880"/>
@@ -1532,7 +1711,7 @@
       </w:pPr>
     </w:lvl>
   </w:abstractNum>
-  <w:abstractNum w:abstractNumId="5" w15:restartNumberingAfterBreak="0">
+  <w:abstractNum w:abstractNumId="6" w15:restartNumberingAfterBreak="0">
     <w:nsid w:val="4B5F5194"/>
     <w:multiLevelType w:val="hybridMultilevel"/>
     <w:tmpl w:val="AF5862BC"/>
@@ -1645,7 +1824,7 @@
       </w:rPr>
     </w:lvl>
   </w:abstractNum>
-  <w:abstractNum w:abstractNumId="6" w15:restartNumberingAfterBreak="0">
+  <w:abstractNum w:abstractNumId="7" w15:restartNumberingAfterBreak="0">
     <w:nsid w:val="5DB00029"/>
     <w:multiLevelType w:val="hybridMultilevel"/>
     <w:tmpl w:val="CB0AF66A"/>
@@ -1759,7 +1938,7 @@
     </w:lvl>
   </w:abstractNum>
   <w:num w:numId="1" w16cid:durableId="333732087">
-    <w:abstractNumId w:val="5"/>
+    <w:abstractNumId w:val="6"/>
   </w:num>
   <w:num w:numId="2" w16cid:durableId="650327113">
     <w:abstractNumId w:val="0"/>
@@ -1768,16 +1947,19 @@
     <w:abstractNumId w:val="2"/>
   </w:num>
   <w:num w:numId="4" w16cid:durableId="629747004">
-    <w:abstractNumId w:val="4"/>
+    <w:abstractNumId w:val="5"/>
   </w:num>
   <w:num w:numId="5" w16cid:durableId="2134404545">
-    <w:abstractNumId w:val="6"/>
+    <w:abstractNumId w:val="7"/>
   </w:num>
   <w:num w:numId="6" w16cid:durableId="1698265162">
-    <w:abstractNumId w:val="3"/>
+    <w:abstractNumId w:val="4"/>
   </w:num>
   <w:num w:numId="7" w16cid:durableId="1851992694">
     <w:abstractNumId w:val="1"/>
+  </w:num>
+  <w:num w:numId="8" w16cid:durableId="558589742">
+    <w:abstractNumId w:val="3"/>
   </w:num>
 </w:numbering>
 </file>

</xml_diff>